<commit_message>
Links to data source added
</commit_message>
<xml_diff>
--- a/Final_Assignment-PieterdeJong.docx
+++ b/Final_Assignment-PieterdeJong.docx
@@ -13,15 +13,61 @@
         <w:ind w:left="720"/>
       </w:pPr>
       <w:r>
-        <w:t xml:space="preserve">Data is collected at location Nes, </w:t>
-      </w:r>
-      <w:proofErr w:type="spellStart"/>
-      <w:r>
-        <w:t>Ameland</w:t>
-      </w:r>
-      <w:proofErr w:type="spellEnd"/>
-      <w:r>
-        <w:t>. The data is from water hight and water temperature.</w:t>
+        <w:t>Data is collected at location Nes, Ameland. The data is from water hight and water temperature.</w:t>
+      </w:r>
+    </w:p>
+    <w:p>
+      <w:pPr>
+        <w:ind w:left="720"/>
+      </w:pPr>
+      <w:r>
+        <w:t>Datasets were obtained here:</w:t>
+      </w:r>
+    </w:p>
+    <w:p>
+      <w:pPr>
+        <w:ind w:left="720"/>
+      </w:pPr>
+      <w:r>
+        <w:t xml:space="preserve">Water hight: </w:t>
+      </w:r>
+      <w:hyperlink r:id="rId4" w:history="1">
+        <w:r>
+          <w:rPr>
+            <w:rStyle w:val="Hyperlink"/>
+          </w:rPr>
+          <w:t>https://waterinfo.rws.nl/#!/details/publiek/golfhoogte/Nes(NES)-1/Significante___20golfhoogte___20in___20het___20spectrale___20domein___20Oppervlaktewater___20golffrequentie___20tussen___2030___20en___20500___20mHz___20in___20cm</w:t>
+        </w:r>
+      </w:hyperlink>
+      <w:r>
+        <w:t xml:space="preserve"> </w:t>
+      </w:r>
+    </w:p>
+    <w:p>
+      <w:pPr>
+        <w:ind w:left="720"/>
+      </w:pPr>
+      <w:r>
+        <w:t xml:space="preserve">Water temperature: </w:t>
+      </w:r>
+      <w:hyperlink r:id="rId5" w:history="1">
+        <w:r>
+          <w:rPr>
+            <w:rStyle w:val="Hyperlink"/>
+          </w:rPr>
+          <w:t>https://waterinfo.rws.nl/#!/details/themakaarten/Waterbeheer/Nes(NES)-1/Temperatuur___20Oppervlaktewater___20oC</w:t>
+        </w:r>
+      </w:hyperlink>
+      <w:r>
+        <w:t xml:space="preserve"> </w:t>
+      </w:r>
+    </w:p>
+    <w:p>
+      <w:pPr>
+        <w:ind w:left="720"/>
+      </w:pPr>
+      <w:r>
+        <w:t>The data was downloaded for 28 days into history. The data source automatically updates and removes data from before these 28 days. For this reason, the data used is supplied in the git repository, as newer data might give different results.</w:t>
       </w:r>
     </w:p>
     <w:p/>
@@ -49,17 +95,7 @@
     <w:p>
       <w:r>
         <w:tab/>
-        <w:t xml:space="preserve">H1: There is </w:t>
-      </w:r>
-      <w:proofErr w:type="spellStart"/>
-      <w:proofErr w:type="gramStart"/>
-      <w:r>
-        <w:t>a</w:t>
-      </w:r>
-      <w:proofErr w:type="spellEnd"/>
-      <w:proofErr w:type="gramEnd"/>
-      <w:r>
-        <w:t xml:space="preserve"> effect on water hight caused by the water temperature</w:t>
+        <w:t>H1: There is a effect on water hight caused by the water temperature</w:t>
       </w:r>
     </w:p>
     <w:p/>
@@ -119,23 +155,7 @@
         <w:t>processing</w:t>
       </w:r>
       <w:r>
-        <w:t>. (</w:t>
-      </w:r>
-      <w:proofErr w:type="gramStart"/>
-      <w:r>
-        <w:t>optimized</w:t>
-      </w:r>
-      <w:proofErr w:type="gramEnd"/>
-      <w:r>
-        <w:t xml:space="preserve"> by combining some columns and renaming, converting to other </w:t>
-      </w:r>
-      <w:proofErr w:type="spellStart"/>
-      <w:r>
-        <w:t>dtypes</w:t>
-      </w:r>
-      <w:proofErr w:type="spellEnd"/>
-      <w:r>
-        <w:t>)</w:t>
+        <w:t>. (optimized by combining some columns and renaming, converting to other dtypes)</w:t>
       </w:r>
     </w:p>
     <w:p/>
@@ -150,6 +170,7 @@
         <w:ind w:left="720"/>
       </w:pPr>
       <w:r>
+        <w:lastRenderedPageBreak/>
         <w:t xml:space="preserve">For analysis, the water hight is </w:t>
       </w:r>
       <w:r>
@@ -164,23 +185,7 @@
         <w:ind w:left="720"/>
       </w:pPr>
       <w:r>
-        <w:t xml:space="preserve">This was done to be able to use a </w:t>
-      </w:r>
-      <w:proofErr w:type="gramStart"/>
-      <w:r>
-        <w:t>one way</w:t>
-      </w:r>
-      <w:proofErr w:type="gramEnd"/>
-      <w:r>
-        <w:t xml:space="preserve"> </w:t>
-      </w:r>
-      <w:proofErr w:type="spellStart"/>
-      <w:r>
-        <w:t>anova</w:t>
-      </w:r>
-      <w:proofErr w:type="spellEnd"/>
-      <w:r>
-        <w:t xml:space="preserve">. The groups are sorted by temperature and then </w:t>
+        <w:t xml:space="preserve">This was done to be able to use a one way anova. The groups are sorted by temperature and then </w:t>
       </w:r>
       <w:r>
         <w:t>divided</w:t>
@@ -194,42 +199,15 @@
         <w:ind w:left="720"/>
       </w:pPr>
       <w:r>
-        <w:t xml:space="preserve">This might cause the groups to have the same temperature at the borders, but this should not be a problem since </w:t>
-      </w:r>
-      <w:r>
-        <w:t xml:space="preserve">this is should not influence the </w:t>
-      </w:r>
-      <w:proofErr w:type="spellStart"/>
-      <w:r>
-        <w:t>anova</w:t>
-      </w:r>
-      <w:proofErr w:type="spellEnd"/>
-      <w:r>
-        <w:t xml:space="preserve"> testing.</w:t>
-      </w:r>
-    </w:p>
-    <w:p>
-      <w:pPr>
-        <w:ind w:left="720"/>
-      </w:pPr>
-      <w:r>
-        <w:t xml:space="preserve">A </w:t>
-      </w:r>
-      <w:proofErr w:type="gramStart"/>
-      <w:r>
-        <w:t>one way</w:t>
-      </w:r>
-      <w:proofErr w:type="gramEnd"/>
-      <w:r>
-        <w:t xml:space="preserve"> </w:t>
-      </w:r>
-      <w:proofErr w:type="spellStart"/>
-      <w:r>
-        <w:t>anova</w:t>
-      </w:r>
-      <w:proofErr w:type="spellEnd"/>
-      <w:r>
-        <w:t xml:space="preserve"> was performed because this test is used to compare the variance in the group means within a sample while considering only one independent variable. The independent variable being the temperature range of the groups and the </w:t>
+        <w:t>This might cause the groups to have the same temperature at the borders, but this should not be a problem since this is should not influence the anova testing.</w:t>
+      </w:r>
+    </w:p>
+    <w:p>
+      <w:pPr>
+        <w:ind w:left="720"/>
+      </w:pPr>
+      <w:r>
+        <w:t xml:space="preserve">A one way anova was performed because this test is used to compare the variance in the group means within a sample while considering only one independent variable. The independent variable being the temperature range of the groups and the </w:t>
       </w:r>
       <w:r>
         <w:t>dependent</w:t>
@@ -271,31 +249,7 @@
         <w:ind w:left="720"/>
       </w:pPr>
       <w:r>
-        <w:t xml:space="preserve">After the regrouping, a </w:t>
-      </w:r>
-      <w:proofErr w:type="gramStart"/>
-      <w:r>
-        <w:t>one way</w:t>
-      </w:r>
-      <w:proofErr w:type="gramEnd"/>
-      <w:r>
-        <w:t xml:space="preserve"> </w:t>
-      </w:r>
-      <w:proofErr w:type="spellStart"/>
-      <w:r>
-        <w:t>anova</w:t>
-      </w:r>
-      <w:proofErr w:type="spellEnd"/>
-      <w:r>
-        <w:t xml:space="preserve"> is done on the grouped data. This gives a </w:t>
-      </w:r>
-      <w:proofErr w:type="spellStart"/>
-      <w:r>
-        <w:t>pvalue</w:t>
-      </w:r>
-      <w:proofErr w:type="spellEnd"/>
-      <w:r>
-        <w:t xml:space="preserve"> to indicate if there is a significant effect.</w:t>
+        <w:t>After the regrouping, a one way anova is done on the grouped data. This gives a pvalue to indicate if there is a significant effect.</w:t>
       </w:r>
     </w:p>
     <w:sectPr>
@@ -737,6 +691,29 @@
     <w:semiHidden/>
     <w:unhideWhenUsed/>
   </w:style>
+  <w:style w:type="character" w:styleId="Hyperlink">
+    <w:name w:val="Hyperlink"/>
+    <w:basedOn w:val="DefaultParagraphFont"/>
+    <w:uiPriority w:val="99"/>
+    <w:unhideWhenUsed/>
+    <w:rsid w:val="00A42BAC"/>
+    <w:rPr>
+      <w:color w:val="0563C1" w:themeColor="hyperlink"/>
+      <w:u w:val="single"/>
+    </w:rPr>
+  </w:style>
+  <w:style w:type="character" w:styleId="UnresolvedMention">
+    <w:name w:val="Unresolved Mention"/>
+    <w:basedOn w:val="DefaultParagraphFont"/>
+    <w:uiPriority w:val="99"/>
+    <w:semiHidden/>
+    <w:unhideWhenUsed/>
+    <w:rsid w:val="00A42BAC"/>
+    <w:rPr>
+      <w:color w:val="605E5C"/>
+      <w:shd w:val="clear" w:color="auto" w:fill="E1DFDD"/>
+    </w:rPr>
+  </w:style>
 </w:styles>
 </file>
 

</xml_diff>